<commit_message>
FUBAR still. Making progress on player model.
</commit_message>
<xml_diff>
--- a/GAME450 Project Proposal - Jeff Rose and James Zinger.docx
+++ b/GAME450 Project Proposal - Jeff Rose and James Zinger.docx
@@ -6,8 +6,6 @@
       <w:pPr>
         <w:pStyle w:val="Title"/>
       </w:pPr>
-      <w:bookmarkStart w:id="0" w:name="_GoBack"/>
-      <w:bookmarkEnd w:id="0"/>
       <w:r>
         <w:t>GAME450 Project Proposal</w:t>
       </w:r>
@@ -55,23 +53,7 @@
     </w:p>
     <w:p>
       <w:r>
-        <w:t xml:space="preserve">We intend to build this game using modern web-technologies, which demands that we use JavaScript for the client-side code (since it runs in the browser). Since James has some prior experience working with node.js for server-side website </w:t>
-      </w:r>
-      <w:proofErr w:type="spellStart"/>
-      <w:r>
-        <w:t>backends</w:t>
-      </w:r>
-      <w:proofErr w:type="spellEnd"/>
-      <w:r>
-        <w:t xml:space="preserve">, we have opted to code the server-side in JavaScript with the node.js application framework. This backend solution offers our </w:t>
-      </w:r>
-      <w:proofErr w:type="spellStart"/>
-      <w:r>
-        <w:t>webapp</w:t>
-      </w:r>
-      <w:proofErr w:type="spellEnd"/>
-      <w:r>
-        <w:t xml:space="preserve"> </w:t>
+        <w:t xml:space="preserve">We intend to build this game using modern web-technologies, which demands that we use JavaScript for the client-side code (since it runs in the browser). Since James has some prior experience working with node.js for server-side website backends, we have opted to code the server-side in JavaScript with the node.js application framework. This backend solution offers our webapp </w:t>
       </w:r>
       <w:r>
         <w:t>a significant scalability advantage over native C/C++ code, and presents us with the opportunity to deploy the service to cloud application stores that can serve the game to a large number of clients simultaneously if necessary.</w:t>
@@ -157,7 +139,6 @@
                 <w:i/>
               </w:rPr>
             </w:pPr>
-            <w:proofErr w:type="spellStart"/>
             <w:r>
               <w:rPr>
                 <w:b w:val="0"/>
@@ -165,7 +146,6 @@
               </w:rPr>
               <w:t>AngularJS</w:t>
             </w:r>
-            <w:proofErr w:type="spellEnd"/>
           </w:p>
         </w:tc>
         <w:tc>
@@ -255,15 +235,7 @@
               <w:cnfStyle w:val="000000100000" w:firstRow="0" w:lastRow="0" w:firstColumn="0" w:lastColumn="0" w:oddVBand="0" w:evenVBand="0" w:oddHBand="1" w:evenHBand="0" w:firstRowFirstColumn="0" w:firstRowLastColumn="0" w:lastRowFirstColumn="0" w:lastRowLastColumn="0"/>
             </w:pPr>
             <w:r>
-              <w:t xml:space="preserve">A </w:t>
-            </w:r>
-            <w:proofErr w:type="spellStart"/>
-            <w:r>
-              <w:t>WebSocket</w:t>
-            </w:r>
-            <w:proofErr w:type="spellEnd"/>
-            <w:r>
-              <w:t xml:space="preserve"> communication library that provides event-based socket communication between a server and client.</w:t>
+              <w:t>A WebSocket communication library that provides event-based socket communication between a server and client.</w:t>
             </w:r>
           </w:p>
         </w:tc>
@@ -299,15 +271,7 @@
               <w:cnfStyle w:val="000000000000" w:firstRow="0" w:lastRow="0" w:firstColumn="0" w:lastColumn="0" w:oddVBand="0" w:evenVBand="0" w:oddHBand="0" w:evenHBand="0" w:firstRowFirstColumn="0" w:firstRowLastColumn="0" w:lastRowFirstColumn="0" w:lastRowLastColumn="0"/>
             </w:pPr>
             <w:r>
-              <w:t xml:space="preserve">A 3D rendering engine for the browser that provides a subset of OpenGL 4.x rendering functionality according to the </w:t>
-            </w:r>
-            <w:proofErr w:type="spellStart"/>
-            <w:r>
-              <w:t>WebGL</w:t>
-            </w:r>
-            <w:proofErr w:type="spellEnd"/>
-            <w:r>
-              <w:t xml:space="preserve"> specification.</w:t>
+              <w:t>A 3D rendering engine for the browser that provides a subset of OpenGL 4.x rendering functionality according to the WebGL specification.</w:t>
             </w:r>
           </w:p>
         </w:tc>
@@ -440,15 +404,7 @@
               <w:cnfStyle w:val="000000000000" w:firstRow="0" w:lastRow="0" w:firstColumn="0" w:lastColumn="0" w:oddVBand="0" w:evenVBand="0" w:oddHBand="0" w:evenHBand="0" w:firstRowFirstColumn="0" w:firstRowLastColumn="0" w:lastRowFirstColumn="0" w:lastRowLastColumn="0"/>
             </w:pPr>
             <w:r>
-              <w:t xml:space="preserve">A </w:t>
-            </w:r>
-            <w:proofErr w:type="spellStart"/>
-            <w:r>
-              <w:t>WebSocket</w:t>
-            </w:r>
-            <w:proofErr w:type="spellEnd"/>
-            <w:r>
-              <w:t xml:space="preserve"> communication library that provides event-based socket communication between a server and client.</w:t>
+              <w:t>A WebSocket communication library that provides event-based socket communication between a server and client.</w:t>
             </w:r>
           </w:p>
         </w:tc>
@@ -530,25 +486,13 @@
           <w:szCs w:val="18"/>
         </w:rPr>
       </w:pPr>
-      <w:proofErr w:type="spellStart"/>
-      <w:proofErr w:type="gramStart"/>
-      <w:r>
-        <w:rPr>
-          <w:b/>
-          <w:sz w:val="18"/>
-          <w:szCs w:val="18"/>
-        </w:rPr>
-        <w:t>var</w:t>
-      </w:r>
-      <w:proofErr w:type="spellEnd"/>
-      <w:proofErr w:type="gramEnd"/>
-      <w:r>
-        <w:rPr>
-          <w:b/>
-          <w:sz w:val="18"/>
-          <w:szCs w:val="18"/>
-        </w:rPr>
-        <w:t xml:space="preserve"> request = { </w:t>
+      <w:r>
+        <w:rPr>
+          <w:b/>
+          <w:sz w:val="18"/>
+          <w:szCs w:val="18"/>
+        </w:rPr>
+        <w:t xml:space="preserve">var request = { </w:t>
       </w:r>
     </w:p>
     <w:p>
@@ -570,26 +514,7 @@
           <w:szCs w:val="18"/>
         </w:rPr>
         <w:tab/>
-      </w:r>
-      <w:proofErr w:type="spellStart"/>
-      <w:proofErr w:type="gramStart"/>
-      <w:r>
-        <w:rPr>
-          <w:b/>
-          <w:sz w:val="18"/>
-          <w:szCs w:val="18"/>
-        </w:rPr>
-        <w:t>cmd</w:t>
-      </w:r>
-      <w:proofErr w:type="spellEnd"/>
-      <w:proofErr w:type="gramEnd"/>
-      <w:r>
-        <w:rPr>
-          <w:b/>
-          <w:sz w:val="18"/>
-          <w:szCs w:val="18"/>
-        </w:rPr>
-        <w:t>: ‘</w:t>
+        <w:t>cmd: ‘</w:t>
       </w:r>
       <w:r>
         <w:rPr>
@@ -635,17 +560,8 @@
           <w:szCs w:val="18"/>
         </w:rPr>
         <w:tab/>
-      </w:r>
-      <w:proofErr w:type="gramStart"/>
-      <w:r>
-        <w:rPr>
-          <w:b/>
-          <w:sz w:val="18"/>
-          <w:szCs w:val="18"/>
-        </w:rPr>
         <w:t>data</w:t>
       </w:r>
-      <w:proofErr w:type="gramEnd"/>
       <w:r>
         <w:rPr>
           <w:b/>
@@ -690,24 +606,7 @@
           <w:szCs w:val="18"/>
         </w:rPr>
         <w:tab/>
-      </w:r>
-      <w:proofErr w:type="gramStart"/>
-      <w:r>
-        <w:rPr>
-          <w:b/>
-          <w:sz w:val="18"/>
-          <w:szCs w:val="18"/>
-        </w:rPr>
-        <w:t>name</w:t>
-      </w:r>
-      <w:proofErr w:type="gramEnd"/>
-      <w:r>
-        <w:rPr>
-          <w:b/>
-          <w:sz w:val="18"/>
-          <w:szCs w:val="18"/>
-        </w:rPr>
-        <w:t>: ‘Tabby’ // Username</w:t>
+        <w:t>name: ‘Tabby’ // Username</w:t>
       </w:r>
     </w:p>
     <w:p>
@@ -773,25 +672,13 @@
           <w:szCs w:val="18"/>
         </w:rPr>
       </w:pPr>
-      <w:proofErr w:type="spellStart"/>
-      <w:proofErr w:type="gramStart"/>
-      <w:r>
-        <w:rPr>
-          <w:b/>
-          <w:sz w:val="18"/>
-          <w:szCs w:val="18"/>
-        </w:rPr>
-        <w:t>var</w:t>
-      </w:r>
-      <w:proofErr w:type="spellEnd"/>
-      <w:proofErr w:type="gramEnd"/>
-      <w:r>
-        <w:rPr>
-          <w:b/>
-          <w:sz w:val="18"/>
-          <w:szCs w:val="18"/>
-        </w:rPr>
-        <w:t xml:space="preserve"> response = {</w:t>
+      <w:r>
+        <w:rPr>
+          <w:b/>
+          <w:sz w:val="18"/>
+          <w:szCs w:val="18"/>
+        </w:rPr>
+        <w:t>var response = {</w:t>
       </w:r>
     </w:p>
     <w:p>
@@ -845,23 +732,13 @@
         </w:rPr>
         <w:tab/>
       </w:r>
-      <w:proofErr w:type="gramStart"/>
-      <w:r>
-        <w:rPr>
-          <w:b/>
-          <w:sz w:val="18"/>
-          <w:szCs w:val="18"/>
-        </w:rPr>
-        <w:t>data</w:t>
-      </w:r>
-      <w:proofErr w:type="gramEnd"/>
-      <w:r>
-        <w:rPr>
-          <w:b/>
-          <w:sz w:val="18"/>
-          <w:szCs w:val="18"/>
-        </w:rPr>
-        <w:t>: null</w:t>
+      <w:r>
+        <w:rPr>
+          <w:b/>
+          <w:sz w:val="18"/>
+          <w:szCs w:val="18"/>
+        </w:rPr>
+        <w:t>data: null</w:t>
       </w:r>
       <w:r>
         <w:rPr>
@@ -950,25 +827,13 @@
           <w:szCs w:val="18"/>
         </w:rPr>
       </w:pPr>
-      <w:proofErr w:type="spellStart"/>
-      <w:proofErr w:type="gramStart"/>
-      <w:r>
-        <w:rPr>
-          <w:b/>
-          <w:sz w:val="18"/>
-          <w:szCs w:val="18"/>
-        </w:rPr>
-        <w:t>var</w:t>
-      </w:r>
-      <w:proofErr w:type="spellEnd"/>
-      <w:proofErr w:type="gramEnd"/>
-      <w:r>
-        <w:rPr>
-          <w:b/>
-          <w:sz w:val="18"/>
-          <w:szCs w:val="18"/>
-        </w:rPr>
-        <w:t xml:space="preserve"> push = {</w:t>
+      <w:r>
+        <w:rPr>
+          <w:b/>
+          <w:sz w:val="18"/>
+          <w:szCs w:val="18"/>
+        </w:rPr>
+        <w:t>var push = {</w:t>
       </w:r>
     </w:p>
     <w:p>
@@ -992,25 +857,13 @@
         </w:rPr>
         <w:tab/>
       </w:r>
-      <w:proofErr w:type="spellStart"/>
-      <w:proofErr w:type="gramStart"/>
-      <w:r>
-        <w:rPr>
-          <w:b/>
-          <w:sz w:val="18"/>
-          <w:szCs w:val="18"/>
-        </w:rPr>
-        <w:t>cmd</w:t>
-      </w:r>
-      <w:proofErr w:type="spellEnd"/>
-      <w:proofErr w:type="gramEnd"/>
-      <w:r>
-        <w:rPr>
-          <w:b/>
-          <w:sz w:val="18"/>
-          <w:szCs w:val="18"/>
-        </w:rPr>
-        <w:t>: ‘GO’,</w:t>
+      <w:r>
+        <w:rPr>
+          <w:b/>
+          <w:sz w:val="18"/>
+          <w:szCs w:val="18"/>
+        </w:rPr>
+        <w:t>cmd: ‘GO’,</w:t>
       </w:r>
     </w:p>
     <w:p>
@@ -1033,23 +886,13 @@
         </w:rPr>
         <w:tab/>
       </w:r>
-      <w:proofErr w:type="gramStart"/>
-      <w:r>
-        <w:rPr>
-          <w:b/>
-          <w:sz w:val="18"/>
-          <w:szCs w:val="18"/>
-        </w:rPr>
-        <w:t>data</w:t>
-      </w:r>
-      <w:proofErr w:type="gramEnd"/>
-      <w:r>
-        <w:rPr>
-          <w:b/>
-          <w:sz w:val="18"/>
-          <w:szCs w:val="18"/>
-        </w:rPr>
-        <w:t xml:space="preserve">: </w:t>
+      <w:r>
+        <w:rPr>
+          <w:b/>
+          <w:sz w:val="18"/>
+          <w:szCs w:val="18"/>
+        </w:rPr>
+        <w:t xml:space="preserve">data: </w:t>
       </w:r>
       <w:r>
         <w:rPr>
@@ -1503,23 +1346,16 @@
                 <w:b w:val="0"/>
                 <w:i/>
               </w:rPr>
-              <w:t xml:space="preserve">Connect </w:t>
-            </w:r>
-            <w:proofErr w:type="spellStart"/>
-            <w:r>
-              <w:rPr>
-                <w:b w:val="0"/>
-                <w:i/>
-              </w:rPr>
-              <w:t>Init</w:t>
-            </w:r>
-            <w:proofErr w:type="spellEnd"/>
-            <w:r>
-              <w:rPr>
-                <w:b w:val="0"/>
-                <w:i/>
-              </w:rPr>
-              <w:t xml:space="preserve"> Request</w:t>
+              <w:t>Lobby</w:t>
+            </w:r>
+            <w:bookmarkStart w:id="0" w:name="_GoBack"/>
+            <w:bookmarkEnd w:id="0"/>
+            <w:r>
+              <w:rPr>
+                <w:b w:val="0"/>
+                <w:i/>
+              </w:rPr>
+              <w:t xml:space="preserve"> Init Request</w:t>
             </w:r>
           </w:p>
         </w:tc>

</xml_diff>